<commit_message>
fix typo in chap 1
</commit_message>
<xml_diff>
--- a/Rapport d-initiation.docx
+++ b/Rapport d-initiation.docx
@@ -466,13 +466,16 @@
                                     <w:fldChar w:fldCharType="begin"/>
                                   </w:r>
                                   <w:r>
-                                    <w:instrText xml:space="preserve"> </w:instrText>
+                                    <w:instrText xml:space="preserve"> INCLUDEPICTURE  "https://t3.ftcdn.net/jpg/01/81/00/34/360_F_181003490_CxW4fQ0H3VypIIsPkFGpMDviO8ysWjOZ.jpg" \* MERGEFORMATINET </w:instrText>
                                   </w:r>
                                   <w:r>
-                                    <w:instrText>INCLUDEPICTURE  "https://t3.ftcdn.net/jpg/01/81/00/34/360_F_181003490_CxW4fQ0H3VypIIsPkFGpMDviO8ysWjOZ.jpg" \* MERGEFORMATINET</w:instrText>
+                                    <w:fldChar w:fldCharType="separate"/>
                                   </w:r>
                                   <w:r>
-                                    <w:instrText xml:space="preserve"> </w:instrText>
+                                    <w:fldChar w:fldCharType="begin"/>
+                                  </w:r>
+                                  <w:r>
+                                    <w:instrText xml:space="preserve"> INCLUDEPICTURE  "https://t3.ftcdn.net/jpg/01/81/00/34/360_F_181003490_CxW4fQ0H3VypIIsPkFGpMDviO8ysWjOZ.jpg" \* MERGEFORMATINET </w:instrText>
                                   </w:r>
                                   <w:r>
                                     <w:fldChar w:fldCharType="separate"/>
@@ -502,6 +505,9 @@
                                         <v:imagedata r:id="rId8" r:href="rId9"/>
                                       </v:shape>
                                     </w:pict>
+                                  </w:r>
+                                  <w:r>
+                                    <w:fldChar w:fldCharType="end"/>
                                   </w:r>
                                   <w:r>
                                     <w:fldChar w:fldCharType="end"/>
@@ -880,13 +886,16 @@
                               <w:fldChar w:fldCharType="begin"/>
                             </w:r>
                             <w:r>
-                              <w:instrText xml:space="preserve"> </w:instrText>
+                              <w:instrText xml:space="preserve"> INCLUDEPICTURE  "https://t3.ftcdn.net/jpg/01/81/00/34/360_F_181003490_CxW4fQ0H3VypIIsPkFGpMDviO8ysWjOZ.jpg" \* MERGEFORMATINET </w:instrText>
                             </w:r>
                             <w:r>
-                              <w:instrText>INCLUDEPICTURE  "https://t3.ftcdn.net/jpg/01/81/00/34/360_F_181003490_CxW4fQ0H3VypIIsPkFGpMDviO8ysWjOZ.jpg" \* MERGEFORMATINET</w:instrText>
+                              <w:fldChar w:fldCharType="separate"/>
                             </w:r>
                             <w:r>
-                              <w:instrText xml:space="preserve"> </w:instrText>
+                              <w:fldChar w:fldCharType="begin"/>
+                            </w:r>
+                            <w:r>
+                              <w:instrText xml:space="preserve"> INCLUDEPICTURE  "https://t3.ftcdn.net/jpg/01/81/00/34/360_F_181003490_CxW4fQ0H3VypIIsPkFGpMDviO8ysWjOZ.jpg" \* MERGEFORMATINET </w:instrText>
                             </w:r>
                             <w:r>
                               <w:fldChar w:fldCharType="separate"/>
@@ -897,6 +906,9 @@
                                   <v:imagedata r:id="rId8" r:href="rId10"/>
                                 </v:shape>
                               </w:pict>
+                            </w:r>
+                            <w:r>
+                              <w:fldChar w:fldCharType="end"/>
                             </w:r>
                             <w:r>
                               <w:fldChar w:fldCharType="end"/>
@@ -5089,6 +5101,12 @@
           <w:szCs w:val="24"/>
         </w:rPr>
         <w:t xml:space="preserve">, dans ce chapitre, </w:t>
+      </w:r>
+      <w:r>
+        <w:rPr>
+          <w:szCs w:val="24"/>
+        </w:rPr>
+        <w:t>l</w:t>
       </w:r>
       <w:r>
         <w:rPr>

</xml_diff>